<commit_message>
added course project and video
</commit_message>
<xml_diff>
--- a/Learning Diary.docx
+++ b/Learning Diary.docx
@@ -599,6 +599,7 @@
         <w:t xml:space="preserve">I started the last part and it went ok, from this part I learned the most since I haven´t used lists or images on android before. The video showed how to use </w:t>
       </w:r>
       <w:proofErr w:type="spellStart"/>
+      <w:proofErr w:type="gramStart"/>
       <w:r>
         <w:rPr>
           <w:lang w:val="en-GB"/>
@@ -606,6 +607,7 @@
         <w:t>Listview</w:t>
       </w:r>
       <w:proofErr w:type="spellEnd"/>
+      <w:proofErr w:type="gramEnd"/>
       <w:r>
         <w:rPr>
           <w:lang w:val="en-GB"/>
@@ -625,17 +627,96 @@
           <w:lang w:val="en-GB"/>
         </w:rPr>
         <w:t xml:space="preserve"> should be used instead.</w:t>
+      </w:r>
+    </w:p>
+    <w:p>
+      <w:pPr>
+        <w:rPr>
+          <w:lang w:val="en-GB"/>
+        </w:rPr>
+      </w:pPr>
+    </w:p>
+    <w:p>
+      <w:pPr>
+        <w:rPr>
+          <w:lang w:val="en-GB"/>
+        </w:rPr>
+      </w:pPr>
+    </w:p>
+    <w:p>
+      <w:pPr>
+        <w:pStyle w:val="Otsikko"/>
+        <w:rPr>
+          <w:lang w:val="en-GB"/>
+        </w:rPr>
+      </w:pPr>
+      <w:r>
+        <w:rPr>
+          <w:lang w:val="en-GB"/>
+        </w:rPr>
+        <w:t>Project</w:t>
+      </w:r>
+    </w:p>
+    <w:p>
+      <w:pPr>
+        <w:rPr>
+          <w:lang w:val="en-GB"/>
+        </w:rPr>
+      </w:pPr>
+      <w:r>
+        <w:rPr>
+          <w:lang w:val="en-GB"/>
+        </w:rPr>
+        <w:t>13.12.2018</w:t>
+      </w:r>
+    </w:p>
+    <w:p>
+      <w:pPr>
+        <w:rPr>
+          <w:lang w:val="en-GB"/>
+        </w:rPr>
+      </w:pPr>
+    </w:p>
+    <w:p>
+      <w:pPr>
+        <w:rPr>
+          <w:lang w:val="en-GB"/>
+        </w:rPr>
+      </w:pPr>
+      <w:r>
+        <w:rPr>
+          <w:lang w:val="en-GB"/>
+        </w:rPr>
+        <w:t xml:space="preserve">Today I started making the actual project for this course. I decided to do a </w:t>
+      </w:r>
+      <w:proofErr w:type="spellStart"/>
+      <w:r>
+        <w:rPr>
+          <w:lang w:val="en-GB"/>
+        </w:rPr>
+        <w:t>todo</w:t>
+      </w:r>
+      <w:proofErr w:type="spellEnd"/>
+      <w:r>
+        <w:rPr>
+          <w:lang w:val="en-GB"/>
+        </w:rPr>
+        <w:t xml:space="preserve"> app. At first it seemed to be a simple app to do but I realised that there were so many new things that I needed in the project like fragments and other functionality. From this main project I learned the most during this course</w:t>
+      </w:r>
+      <w:r>
+        <w:rPr>
+          <w:lang w:val="en-GB"/>
+        </w:rPr>
+        <w:t>, because I wanted to make it using the latest android functionalities like fragments and recyclerview</w:t>
+      </w:r>
+      <w:r>
+        <w:rPr>
+          <w:lang w:val="en-GB"/>
+        </w:rPr>
+        <w:t>.</w:t>
       </w:r>
       <w:bookmarkStart w:id="0" w:name="_GoBack"/>
       <w:bookmarkEnd w:id="0"/>
-    </w:p>
-    <w:p>
-      <w:pPr>
-        <w:pStyle w:val="Leipteksti"/>
-        <w:rPr>
-          <w:lang w:val="en-US"/>
-        </w:rPr>
-      </w:pPr>
     </w:p>
     <w:sectPr>
       <w:headerReference w:type="default" r:id="rId10"/>
@@ -3078,24 +3159,6 @@
 </file>
 
 <file path=customXml/item1.xml><?xml version="1.0" encoding="utf-8"?>
-<p:properties xmlns:p="http://schemas.microsoft.com/office/2006/metadata/properties" xmlns:xsi="http://www.w3.org/2001/XMLSchema-instance" xmlns:pc="http://schemas.microsoft.com/office/infopath/2007/PartnerControls">
-  <documentManagement>
-    <PublishingExpirationDate xmlns="http://schemas.microsoft.com/sharepoint/v3" xsi:nil="true"/>
-    <PublishingStartDate xmlns="http://schemas.microsoft.com/sharepoint/v3" xsi:nil="true"/>
-  </documentManagement>
-</p:properties>
-</file>
-
-<file path=customXml/item2.xml><?xml version="1.0" encoding="utf-8"?>
-<?mso-contentType ?>
-<FormTemplates xmlns="http://schemas.microsoft.com/sharepoint/v3/contenttype/forms">
-  <Display>DocumentLibraryForm</Display>
-  <Edit>DocumentLibraryForm</Edit>
-  <New>DocumentLibraryForm</New>
-</FormTemplates>
-</file>
-
-<file path=customXml/item3.xml><?xml version="1.0" encoding="utf-8"?>
 <ct:contentTypeSchema xmlns:ct="http://schemas.microsoft.com/office/2006/metadata/contentType" xmlns:ma="http://schemas.microsoft.com/office/2006/metadata/properties/metaAttributes" ct:_="" ma:_="" ma:contentTypeName="Asiakirja" ma:contentTypeID="0x01010017418C401CCB2042A3A99A19F43F356D" ma:contentTypeVersion="1" ma:contentTypeDescription="Luo uusi asiakirja." ma:contentTypeScope="" ma:versionID="f4b075d3ca74a5dbaed73e767a156aa0">
   <xsd:schema xmlns:xsd="http://www.w3.org/2001/XMLSchema" xmlns:p="http://schemas.microsoft.com/office/2006/metadata/properties" xmlns:ns1="http://schemas.microsoft.com/sharepoint/v3" targetNamespace="http://schemas.microsoft.com/office/2006/metadata/properties" ma:root="true" ma:fieldsID="4340a008e99365d80b71206bae222996" ns1:_="">
     <xsd:import namespace="http://schemas.microsoft.com/sharepoint/v3"/>
@@ -3161,25 +3224,25 @@
 </ct:contentTypeSchema>
 </file>
 
-<file path=customXml/itemProps1.xml><?xml version="1.0" encoding="utf-8"?>
-<ds:datastoreItem xmlns:ds="http://schemas.openxmlformats.org/officeDocument/2006/customXml" ds:itemID="{FA8F0064-303C-446D-896E-46EEB9A79DC3}">
-  <ds:schemaRefs>
-    <ds:schemaRef ds:uri="http://schemas.microsoft.com/office/2006/metadata/properties"/>
-    <ds:schemaRef ds:uri="http://schemas.microsoft.com/office/infopath/2007/PartnerControls"/>
-    <ds:schemaRef ds:uri="http://schemas.microsoft.com/sharepoint/v3"/>
-  </ds:schemaRefs>
-</ds:datastoreItem>
+<file path=customXml/item2.xml><?xml version="1.0" encoding="utf-8"?>
+<?mso-contentType ?>
+<FormTemplates xmlns="http://schemas.microsoft.com/sharepoint/v3/contenttype/forms">
+  <Display>DocumentLibraryForm</Display>
+  <Edit>DocumentLibraryForm</Edit>
+  <New>DocumentLibraryForm</New>
+</FormTemplates>
 </file>
 
-<file path=customXml/itemProps2.xml><?xml version="1.0" encoding="utf-8"?>
-<ds:datastoreItem xmlns:ds="http://schemas.openxmlformats.org/officeDocument/2006/customXml" ds:itemID="{13FBD2FA-5696-460D-A278-9A302A0F72AE}">
-  <ds:schemaRefs>
-    <ds:schemaRef ds:uri="http://schemas.microsoft.com/sharepoint/v3/contenttype/forms"/>
-  </ds:schemaRefs>
-</ds:datastoreItem>
+<file path=customXml/item3.xml><?xml version="1.0" encoding="utf-8"?>
+<p:properties xmlns:p="http://schemas.microsoft.com/office/2006/metadata/properties" xmlns:xsi="http://www.w3.org/2001/XMLSchema-instance" xmlns:pc="http://schemas.microsoft.com/office/infopath/2007/PartnerControls">
+  <documentManagement>
+    <PublishingExpirationDate xmlns="http://schemas.microsoft.com/sharepoint/v3" xsi:nil="true"/>
+    <PublishingStartDate xmlns="http://schemas.microsoft.com/sharepoint/v3" xsi:nil="true"/>
+  </documentManagement>
+</p:properties>
 </file>
 
-<file path=customXml/itemProps3.xml><?xml version="1.0" encoding="utf-8"?>
+<file path=customXml/itemProps1.xml><?xml version="1.0" encoding="utf-8"?>
 <ds:datastoreItem xmlns:ds="http://schemas.openxmlformats.org/officeDocument/2006/customXml" ds:itemID="{B9A87442-5A7B-46FD-BD28-170CE9B7256F}">
   <ds:schemaRefs>
     <ds:schemaRef ds:uri="http://schemas.microsoft.com/office/2006/metadata/contentType"/>
@@ -3194,4 +3257,22 @@
     <ds:schemaRef ds:uri="http://schemas.microsoft.com/office/internal/2005/internalDocumentation"/>
   </ds:schemaRefs>
 </ds:datastoreItem>
+</file>
+
+<file path=customXml/itemProps2.xml><?xml version="1.0" encoding="utf-8"?>
+<ds:datastoreItem xmlns:ds="http://schemas.openxmlformats.org/officeDocument/2006/customXml" ds:itemID="{13FBD2FA-5696-460D-A278-9A302A0F72AE}">
+  <ds:schemaRefs>
+    <ds:schemaRef ds:uri="http://schemas.microsoft.com/sharepoint/v3/contenttype/forms"/>
+  </ds:schemaRefs>
+</ds:datastoreItem>
+</file>
+
+<file path=customXml/itemProps3.xml><?xml version="1.0" encoding="utf-8"?>
+<ds:datastoreItem xmlns:ds="http://schemas.openxmlformats.org/officeDocument/2006/customXml" ds:itemID="{FA8F0064-303C-446D-896E-46EEB9A79DC3}">
+  <ds:schemaRefs>
+    <ds:schemaRef ds:uri="http://schemas.microsoft.com/office/2006/metadata/properties"/>
+    <ds:schemaRef ds:uri="http://schemas.microsoft.com/office/infopath/2007/PartnerControls"/>
+    <ds:schemaRef ds:uri="http://schemas.microsoft.com/sharepoint/v3"/>
+  </ds:schemaRefs>
+</ds:datastoreItem>
 </file>
</xml_diff>